<commit_message>
updating milestone as well
</commit_message>
<xml_diff>
--- a/Q3/Task Summary.docx
+++ b/Q3/Task Summary.docx
@@ -640,6 +640,26 @@
                 <w:lang w:eastAsia="ko-KR"/>
               </w:rPr>
             </w:pPr>
+            <w:r>
+              <w:rPr>
+                <w:rFonts w:eastAsiaTheme="minorEastAsia" w:hint="eastAsia"/>
+                <w:b/>
+                <w:sz w:val="20"/>
+                <w:szCs w:val="20"/>
+                <w:lang w:eastAsia="ko-KR"/>
+              </w:rPr>
+              <w:t>0</w:t>
+            </w:r>
+            <w:r>
+              <w:rPr>
+                <w:rFonts w:eastAsiaTheme="minorEastAsia"/>
+                <w:b/>
+                <w:sz w:val="20"/>
+                <w:szCs w:val="20"/>
+                <w:lang w:eastAsia="ko-KR"/>
+              </w:rPr>
+              <w:t>.99</w:t>
+            </w:r>
           </w:p>
         </w:tc>
         <w:tc>
@@ -2097,6 +2117,24 @@
                 <w:lang w:eastAsia="ko-KR"/>
               </w:rPr>
             </w:pPr>
+            <w:r>
+              <w:rPr>
+                <w:rFonts w:eastAsiaTheme="minorEastAsia" w:hint="eastAsia"/>
+                <w:sz w:val="20"/>
+                <w:szCs w:val="20"/>
+                <w:lang w:eastAsia="ko-KR"/>
+              </w:rPr>
+              <w:t>7</w:t>
+            </w:r>
+            <w:r>
+              <w:rPr>
+                <w:rFonts w:eastAsiaTheme="minorEastAsia"/>
+                <w:sz w:val="20"/>
+                <w:szCs w:val="20"/>
+                <w:lang w:eastAsia="ko-KR"/>
+              </w:rPr>
+              <w:t>4</w:t>
+            </w:r>
           </w:p>
         </w:tc>
         <w:tc>
@@ -2331,6 +2369,24 @@
                 <w:lang w:eastAsia="ko-KR"/>
               </w:rPr>
             </w:pPr>
+            <w:r>
+              <w:rPr>
+                <w:rFonts w:eastAsiaTheme="minorEastAsia" w:hint="eastAsia"/>
+                <w:sz w:val="20"/>
+                <w:szCs w:val="20"/>
+                <w:lang w:eastAsia="ko-KR"/>
+              </w:rPr>
+              <w:t>2</w:t>
+            </w:r>
+            <w:r>
+              <w:rPr>
+                <w:rFonts w:eastAsiaTheme="minorEastAsia"/>
+                <w:sz w:val="20"/>
+                <w:szCs w:val="20"/>
+                <w:lang w:eastAsia="ko-KR"/>
+              </w:rPr>
+              <w:t>1</w:t>
+            </w:r>
           </w:p>
         </w:tc>
         <w:tc>
@@ -2553,6 +2609,24 @@
                 <w:lang w:eastAsia="ko-KR"/>
               </w:rPr>
             </w:pPr>
+            <w:r>
+              <w:rPr>
+                <w:rFonts w:eastAsiaTheme="minorEastAsia" w:hint="eastAsia"/>
+                <w:sz w:val="20"/>
+                <w:szCs w:val="20"/>
+                <w:lang w:eastAsia="ko-KR"/>
+              </w:rPr>
+              <w:t>7</w:t>
+            </w:r>
+            <w:r>
+              <w:rPr>
+                <w:rFonts w:eastAsiaTheme="minorEastAsia"/>
+                <w:sz w:val="20"/>
+                <w:szCs w:val="20"/>
+                <w:lang w:eastAsia="ko-KR"/>
+              </w:rPr>
+              <w:t>4</w:t>
+            </w:r>
           </w:p>
         </w:tc>
         <w:tc>
@@ -2770,6 +2844,24 @@
                 <w:lang w:eastAsia="ko-KR"/>
               </w:rPr>
             </w:pPr>
+            <w:r>
+              <w:rPr>
+                <w:rFonts w:eastAsiaTheme="minorEastAsia" w:hint="eastAsia"/>
+                <w:sz w:val="20"/>
+                <w:szCs w:val="20"/>
+                <w:lang w:eastAsia="ko-KR"/>
+              </w:rPr>
+              <w:t>9</w:t>
+            </w:r>
+            <w:r>
+              <w:rPr>
+                <w:rFonts w:eastAsiaTheme="minorEastAsia"/>
+                <w:sz w:val="20"/>
+                <w:szCs w:val="20"/>
+                <w:lang w:eastAsia="ko-KR"/>
+              </w:rPr>
+              <w:t>5</w:t>
+            </w:r>
           </w:p>
         </w:tc>
         <w:tc>
@@ -3283,6 +3375,15 @@
                 <w:lang w:eastAsia="ko-KR"/>
               </w:rPr>
             </w:pPr>
+            <w:r>
+              <w:rPr>
+                <w:rFonts w:eastAsiaTheme="minorEastAsia"/>
+                <w:sz w:val="20"/>
+                <w:szCs w:val="20"/>
+                <w:lang w:eastAsia="ko-KR"/>
+              </w:rPr>
+              <w:t>7</w:t>
+            </w:r>
           </w:p>
         </w:tc>
         <w:tc>
@@ -3421,6 +3522,24 @@
                 <w:lang w:eastAsia="ko-KR"/>
               </w:rPr>
             </w:pPr>
+            <w:r>
+              <w:rPr>
+                <w:rFonts w:eastAsiaTheme="minorEastAsia" w:hint="eastAsia"/>
+                <w:sz w:val="20"/>
+                <w:szCs w:val="20"/>
+                <w:lang w:eastAsia="ko-KR"/>
+              </w:rPr>
+              <w:t>2</w:t>
+            </w:r>
+            <w:r>
+              <w:rPr>
+                <w:rFonts w:eastAsiaTheme="minorEastAsia"/>
+                <w:sz w:val="20"/>
+                <w:szCs w:val="20"/>
+                <w:lang w:eastAsia="ko-KR"/>
+              </w:rPr>
+              <w:t>8</w:t>
+            </w:r>
           </w:p>
         </w:tc>
         <w:tc>
@@ -3559,6 +3678,24 @@
                 <w:lang w:eastAsia="ko-KR"/>
               </w:rPr>
             </w:pPr>
+            <w:r>
+              <w:rPr>
+                <w:rFonts w:eastAsiaTheme="minorEastAsia" w:hint="eastAsia"/>
+                <w:sz w:val="20"/>
+                <w:szCs w:val="20"/>
+                <w:lang w:eastAsia="ko-KR"/>
+              </w:rPr>
+              <w:t>1</w:t>
+            </w:r>
+            <w:r>
+              <w:rPr>
+                <w:rFonts w:eastAsiaTheme="minorEastAsia"/>
+                <w:sz w:val="20"/>
+                <w:szCs w:val="20"/>
+                <w:lang w:eastAsia="ko-KR"/>
+              </w:rPr>
+              <w:t>17</w:t>
+            </w:r>
           </w:p>
         </w:tc>
         <w:tc>
@@ -3689,6 +3826,7 @@
           </w:tcPr>
           <w:p>
             <w:pPr>
+              <w:jc w:val="center"/>
               <w:rPr>
                 <w:rFonts w:eastAsiaTheme="minorEastAsia"/>
                 <w:sz w:val="20"/>
@@ -3696,6 +3834,15 @@
                 <w:lang w:eastAsia="ko-KR"/>
               </w:rPr>
             </w:pPr>
+            <w:r>
+              <w:rPr>
+                <w:rFonts w:eastAsiaTheme="minorEastAsia" w:hint="eastAsia"/>
+                <w:sz w:val="20"/>
+                <w:szCs w:val="20"/>
+                <w:lang w:eastAsia="ko-KR"/>
+              </w:rPr>
+              <w:t>0</w:t>
+            </w:r>
           </w:p>
         </w:tc>
         <w:tc>
@@ -3834,6 +3981,24 @@
                 <w:lang w:eastAsia="ko-KR"/>
               </w:rPr>
             </w:pPr>
+            <w:r>
+              <w:rPr>
+                <w:rFonts w:eastAsiaTheme="minorEastAsia" w:hint="eastAsia"/>
+                <w:sz w:val="20"/>
+                <w:szCs w:val="20"/>
+                <w:lang w:eastAsia="ko-KR"/>
+              </w:rPr>
+              <w:t>3</w:t>
+            </w:r>
+            <w:r>
+              <w:rPr>
+                <w:rFonts w:eastAsiaTheme="minorEastAsia"/>
+                <w:sz w:val="20"/>
+                <w:szCs w:val="20"/>
+                <w:lang w:eastAsia="ko-KR"/>
+              </w:rPr>
+              <w:t>4</w:t>
+            </w:r>
           </w:p>
         </w:tc>
         <w:tc>
@@ -3981,6 +4146,24 @@
                 <w:lang w:eastAsia="ko-KR"/>
               </w:rPr>
             </w:pPr>
+            <w:r>
+              <w:rPr>
+                <w:rFonts w:eastAsiaTheme="minorEastAsia" w:hint="eastAsia"/>
+                <w:sz w:val="20"/>
+                <w:szCs w:val="20"/>
+                <w:lang w:eastAsia="ko-KR"/>
+              </w:rPr>
+              <w:t>2</w:t>
+            </w:r>
+            <w:r>
+              <w:rPr>
+                <w:rFonts w:eastAsiaTheme="minorEastAsia"/>
+                <w:sz w:val="20"/>
+                <w:szCs w:val="20"/>
+                <w:lang w:eastAsia="ko-KR"/>
+              </w:rPr>
+              <w:t>8</w:t>
+            </w:r>
           </w:p>
         </w:tc>
         <w:tc>
@@ -4104,39 +4287,57 @@
               </w:rPr>
               <w:t>75</w:t>
             </w:r>
+          </w:p>
+        </w:tc>
+        <w:tc>
+          <w:tcPr>
+            <w:tcW w:w="245" w:type="dxa"/>
+          </w:tcPr>
+          <w:p>
+            <w:pPr>
+              <w:jc w:val="center"/>
+              <w:rPr>
+                <w:sz w:val="20"/>
+                <w:szCs w:val="20"/>
+              </w:rPr>
+            </w:pPr>
+          </w:p>
+        </w:tc>
+        <w:tc>
+          <w:tcPr>
+            <w:tcW w:w="1152" w:type="dxa"/>
+            <w:gridSpan w:val="3"/>
+          </w:tcPr>
+          <w:p>
+            <w:pPr>
+              <w:jc w:val="center"/>
+              <w:rPr>
+                <w:rFonts w:eastAsiaTheme="minorEastAsia"/>
+                <w:sz w:val="20"/>
+                <w:szCs w:val="20"/>
+                <w:lang w:eastAsia="ko-KR"/>
+              </w:rPr>
+            </w:pPr>
+            <w:r>
+              <w:rPr>
+                <w:rFonts w:eastAsiaTheme="minorEastAsia" w:hint="eastAsia"/>
+                <w:sz w:val="20"/>
+                <w:szCs w:val="20"/>
+                <w:lang w:eastAsia="ko-KR"/>
+              </w:rPr>
+              <w:t>2</w:t>
+            </w:r>
+            <w:r>
+              <w:rPr>
+                <w:rFonts w:eastAsiaTheme="minorEastAsia"/>
+                <w:sz w:val="20"/>
+                <w:szCs w:val="20"/>
+                <w:lang w:eastAsia="ko-KR"/>
+              </w:rPr>
+              <w:t>14</w:t>
+            </w:r>
             <w:bookmarkStart w:id="0" w:name="_GoBack"/>
             <w:bookmarkEnd w:id="0"/>
-          </w:p>
-        </w:tc>
-        <w:tc>
-          <w:tcPr>
-            <w:tcW w:w="245" w:type="dxa"/>
-          </w:tcPr>
-          <w:p>
-            <w:pPr>
-              <w:jc w:val="center"/>
-              <w:rPr>
-                <w:sz w:val="20"/>
-                <w:szCs w:val="20"/>
-              </w:rPr>
-            </w:pPr>
-          </w:p>
-        </w:tc>
-        <w:tc>
-          <w:tcPr>
-            <w:tcW w:w="1152" w:type="dxa"/>
-            <w:gridSpan w:val="3"/>
-          </w:tcPr>
-          <w:p>
-            <w:pPr>
-              <w:jc w:val="center"/>
-              <w:rPr>
-                <w:rFonts w:eastAsiaTheme="minorEastAsia"/>
-                <w:sz w:val="20"/>
-                <w:szCs w:val="20"/>
-                <w:lang w:eastAsia="ko-KR"/>
-              </w:rPr>
-            </w:pPr>
           </w:p>
         </w:tc>
         <w:tc>

</xml_diff>